<commit_message>
Modified join.docx added  Update_related_tables.docx
</commit_message>
<xml_diff>
--- a/join.docx
+++ b/join.docx
@@ -895,29 +895,60 @@
         <w:spacing w:after="0"/>
         <w:ind w:left="1800"/>
         <w:jc w:val="both"/>
-        <w:rPr>
-          <w:lang w:val="en-US"/>
-        </w:rPr>
-      </w:pPr>
-      <w:r>
-        <w:rPr>
-          <w:lang w:val="en-US"/>
-        </w:rPr>
-        <w:t xml:space="preserve">SELECT </w:t>
-      </w:r>
-      <w:proofErr w:type="spellStart"/>
-      <w:r>
-        <w:rPr>
-          <w:lang w:val="en-US"/>
-        </w:rPr>
-        <w:t>name_author</w:t>
-      </w:r>
-      <w:proofErr w:type="spellEnd"/>
-      <w:r>
-        <w:rPr>
-          <w:lang w:val="en-US"/>
-        </w:rPr>
-        <w:t xml:space="preserve">, sum(amount) AS </w:t>
+      </w:pPr>
+      <w:r>
+        <w:rPr>
+          <w:lang w:val="en-US"/>
+        </w:rPr>
+        <w:t>SELECT</w:t>
+      </w:r>
+      <w:r>
+        <w:t xml:space="preserve"> </w:t>
+      </w:r>
+      <w:r>
+        <w:rPr>
+          <w:lang w:val="en-US"/>
+        </w:rPr>
+        <w:t>name</w:t>
+      </w:r>
+      <w:r>
+        <w:t>_</w:t>
+      </w:r>
+      <w:r>
+        <w:rPr>
+          <w:lang w:val="en-US"/>
+        </w:rPr>
+        <w:t>author</w:t>
+      </w:r>
+      <w:r>
+        <w:t xml:space="preserve">, </w:t>
+      </w:r>
+      <w:r>
+        <w:rPr>
+          <w:lang w:val="en-US"/>
+        </w:rPr>
+        <w:t>sum</w:t>
+      </w:r>
+      <w:r>
+        <w:t>(</w:t>
+      </w:r>
+      <w:r>
+        <w:rPr>
+          <w:lang w:val="en-US"/>
+        </w:rPr>
+        <w:t>amount</w:t>
+      </w:r>
+      <w:r>
+        <w:t xml:space="preserve">) </w:t>
+      </w:r>
+      <w:r>
+        <w:rPr>
+          <w:lang w:val="en-US"/>
+        </w:rPr>
+        <w:t>AS</w:t>
+      </w:r>
+      <w:r>
+        <w:t xml:space="preserve"> </w:t>
       </w:r>
       <w:r>
         <w:t>Количество</w:t>
@@ -2082,6 +2113,356 @@
       <w:r>
         <w:t xml:space="preserve">;   </w:t>
       </w:r>
+    </w:p>
+    <w:p>
+      <w:pPr>
+        <w:spacing w:line="259" w:lineRule="auto"/>
+      </w:pPr>
+      <w:r>
+        <w:br w:type="page"/>
+      </w:r>
+    </w:p>
+    <w:p>
+      <w:pPr>
+        <w:spacing w:after="0"/>
+        <w:ind w:left="1800"/>
+        <w:jc w:val="both"/>
+        <w:rPr>
+          <w:b/>
+          <w:bCs/>
+        </w:rPr>
+      </w:pPr>
+      <w:r>
+        <w:rPr>
+          <w:b/>
+          <w:bCs/>
+        </w:rPr>
+        <w:lastRenderedPageBreak/>
+        <w:t>Задание</w:t>
+      </w:r>
+    </w:p>
+    <w:p>
+      <w:pPr>
+        <w:spacing w:after="0"/>
+        <w:ind w:left="1800"/>
+        <w:jc w:val="both"/>
+      </w:pPr>
+      <w:r>
+        <w:t xml:space="preserve">Если в таблицах </w:t>
+      </w:r>
+      <w:proofErr w:type="spellStart"/>
+      <w:proofErr w:type="gramStart"/>
+      <w:r>
+        <w:t>supply</w:t>
+      </w:r>
+      <w:proofErr w:type="spellEnd"/>
+      <w:r>
+        <w:t xml:space="preserve">  и</w:t>
+      </w:r>
+      <w:proofErr w:type="gramEnd"/>
+      <w:r>
+        <w:t xml:space="preserve"> </w:t>
+      </w:r>
+      <w:proofErr w:type="spellStart"/>
+      <w:r>
+        <w:t>book</w:t>
+      </w:r>
+      <w:proofErr w:type="spellEnd"/>
+      <w:r>
+        <w:t xml:space="preserve"> есть одинаковые книги, которые имеют равную цену,  вывести их название и автора, а также посчитать общее количество экземпляров книг в таблицах </w:t>
+      </w:r>
+      <w:proofErr w:type="spellStart"/>
+      <w:r>
+        <w:t>supply</w:t>
+      </w:r>
+      <w:proofErr w:type="spellEnd"/>
+      <w:r>
+        <w:t xml:space="preserve"> и </w:t>
+      </w:r>
+      <w:proofErr w:type="spellStart"/>
+      <w:r>
+        <w:t>book</w:t>
+      </w:r>
+      <w:proofErr w:type="spellEnd"/>
+      <w:r>
+        <w:t>,  столбцы назвать Название, Автор  и Количество.</w:t>
+      </w:r>
+    </w:p>
+    <w:p>
+      <w:pPr>
+        <w:spacing w:after="0"/>
+        <w:ind w:left="1800"/>
+        <w:jc w:val="both"/>
+      </w:pPr>
+    </w:p>
+    <w:p>
+      <w:pPr>
+        <w:spacing w:after="0"/>
+        <w:ind w:left="1800"/>
+        <w:jc w:val="both"/>
+        <w:rPr>
+          <w:lang w:val="en-US"/>
+        </w:rPr>
+      </w:pPr>
+      <w:r>
+        <w:rPr>
+          <w:lang w:val="en-US"/>
+        </w:rPr>
+        <w:t xml:space="preserve">SELECT </w:t>
+      </w:r>
+      <w:proofErr w:type="spellStart"/>
+      <w:proofErr w:type="gramStart"/>
+      <w:r>
+        <w:rPr>
+          <w:lang w:val="en-US"/>
+        </w:rPr>
+        <w:t>book.title</w:t>
+      </w:r>
+      <w:proofErr w:type="spellEnd"/>
+      <w:proofErr w:type="gramEnd"/>
+      <w:r>
+        <w:rPr>
+          <w:lang w:val="en-US"/>
+        </w:rPr>
+        <w:t xml:space="preserve"> AS </w:t>
+      </w:r>
+      <w:r>
+        <w:t>Название</w:t>
+      </w:r>
+      <w:r>
+        <w:rPr>
+          <w:lang w:val="en-US"/>
+        </w:rPr>
+        <w:t xml:space="preserve">, </w:t>
+      </w:r>
+      <w:proofErr w:type="spellStart"/>
+      <w:r>
+        <w:rPr>
+          <w:lang w:val="en-US"/>
+        </w:rPr>
+        <w:t>author.name_author</w:t>
+      </w:r>
+      <w:proofErr w:type="spellEnd"/>
+      <w:r>
+        <w:rPr>
+          <w:lang w:val="en-US"/>
+        </w:rPr>
+        <w:t xml:space="preserve"> AS </w:t>
+      </w:r>
+      <w:r>
+        <w:t>Автор</w:t>
+      </w:r>
+      <w:r>
+        <w:rPr>
+          <w:lang w:val="en-US"/>
+        </w:rPr>
+        <w:t xml:space="preserve">, </w:t>
+      </w:r>
+      <w:proofErr w:type="spellStart"/>
+      <w:r>
+        <w:rPr>
+          <w:lang w:val="en-US"/>
+        </w:rPr>
+        <w:t>supply.amount</w:t>
+      </w:r>
+      <w:proofErr w:type="spellEnd"/>
+      <w:r>
+        <w:rPr>
+          <w:lang w:val="en-US"/>
+        </w:rPr>
+        <w:t xml:space="preserve"> + </w:t>
+      </w:r>
+      <w:proofErr w:type="spellStart"/>
+      <w:r>
+        <w:rPr>
+          <w:lang w:val="en-US"/>
+        </w:rPr>
+        <w:t>book.amount</w:t>
+      </w:r>
+      <w:proofErr w:type="spellEnd"/>
+      <w:r>
+        <w:rPr>
+          <w:lang w:val="en-US"/>
+        </w:rPr>
+        <w:t xml:space="preserve"> AS </w:t>
+      </w:r>
+      <w:r>
+        <w:t>Количество</w:t>
+      </w:r>
+    </w:p>
+    <w:p>
+      <w:pPr>
+        <w:spacing w:after="0"/>
+        <w:ind w:left="1800"/>
+        <w:jc w:val="both"/>
+        <w:rPr>
+          <w:lang w:val="en-US"/>
+        </w:rPr>
+      </w:pPr>
+      <w:r>
+        <w:rPr>
+          <w:lang w:val="en-US"/>
+        </w:rPr>
+        <w:t>FROM author</w:t>
+      </w:r>
+    </w:p>
+    <w:p>
+      <w:pPr>
+        <w:spacing w:after="0"/>
+        <w:ind w:left="1800"/>
+        <w:jc w:val="both"/>
+        <w:rPr>
+          <w:lang w:val="en-US"/>
+        </w:rPr>
+      </w:pPr>
+      <w:r>
+        <w:rPr>
+          <w:lang w:val="en-US"/>
+        </w:rPr>
+        <w:t xml:space="preserve">    INNER JOIN book </w:t>
+      </w:r>
+      <w:proofErr w:type="gramStart"/>
+      <w:r>
+        <w:rPr>
+          <w:lang w:val="en-US"/>
+        </w:rPr>
+        <w:t>USING(</w:t>
+      </w:r>
+      <w:proofErr w:type="spellStart"/>
+      <w:proofErr w:type="gramEnd"/>
+      <w:r>
+        <w:rPr>
+          <w:lang w:val="en-US"/>
+        </w:rPr>
+        <w:t>author_id</w:t>
+      </w:r>
+      <w:proofErr w:type="spellEnd"/>
+      <w:r>
+        <w:rPr>
+          <w:lang w:val="en-US"/>
+        </w:rPr>
+        <w:t>)</w:t>
+      </w:r>
+    </w:p>
+    <w:p>
+      <w:pPr>
+        <w:spacing w:after="0"/>
+        <w:ind w:left="1800"/>
+        <w:jc w:val="both"/>
+        <w:rPr>
+          <w:lang w:val="en-US"/>
+        </w:rPr>
+      </w:pPr>
+      <w:r>
+        <w:rPr>
+          <w:lang w:val="en-US"/>
+        </w:rPr>
+        <w:t xml:space="preserve">    INNER JOIN supply</w:t>
+      </w:r>
+    </w:p>
+    <w:p>
+      <w:pPr>
+        <w:spacing w:after="0"/>
+        <w:ind w:left="1800"/>
+        <w:jc w:val="both"/>
+        <w:rPr>
+          <w:lang w:val="en-US"/>
+        </w:rPr>
+      </w:pPr>
+      <w:r>
+        <w:rPr>
+          <w:lang w:val="en-US"/>
+        </w:rPr>
+        <w:t xml:space="preserve">    ON </w:t>
+      </w:r>
+      <w:proofErr w:type="spellStart"/>
+      <w:proofErr w:type="gramStart"/>
+      <w:r>
+        <w:rPr>
+          <w:lang w:val="en-US"/>
+        </w:rPr>
+        <w:t>book.title</w:t>
+      </w:r>
+      <w:proofErr w:type="spellEnd"/>
+      <w:proofErr w:type="gramEnd"/>
+      <w:r>
+        <w:rPr>
+          <w:lang w:val="en-US"/>
+        </w:rPr>
+        <w:t xml:space="preserve"> = </w:t>
+      </w:r>
+      <w:proofErr w:type="spellStart"/>
+      <w:r>
+        <w:rPr>
+          <w:lang w:val="en-US"/>
+        </w:rPr>
+        <w:t>supply.title</w:t>
+      </w:r>
+      <w:proofErr w:type="spellEnd"/>
+      <w:r>
+        <w:rPr>
+          <w:lang w:val="en-US"/>
+        </w:rPr>
+        <w:t xml:space="preserve"> and </w:t>
+      </w:r>
+      <w:proofErr w:type="spellStart"/>
+      <w:r>
+        <w:rPr>
+          <w:lang w:val="en-US"/>
+        </w:rPr>
+        <w:t>book.price</w:t>
+      </w:r>
+      <w:proofErr w:type="spellEnd"/>
+      <w:r>
+        <w:rPr>
+          <w:lang w:val="en-US"/>
+        </w:rPr>
+        <w:t xml:space="preserve"> = </w:t>
+      </w:r>
+      <w:proofErr w:type="spellStart"/>
+      <w:r>
+        <w:rPr>
+          <w:lang w:val="en-US"/>
+        </w:rPr>
+        <w:t>supply.price</w:t>
+      </w:r>
+      <w:proofErr w:type="spellEnd"/>
+      <w:r>
+        <w:rPr>
+          <w:lang w:val="en-US"/>
+        </w:rPr>
+        <w:t>;</w:t>
+      </w:r>
+    </w:p>
+    <w:p>
+      <w:pPr>
+        <w:spacing w:after="0"/>
+        <w:ind w:left="1800"/>
+        <w:jc w:val="both"/>
+        <w:rPr>
+          <w:lang w:val="en-US"/>
+        </w:rPr>
+      </w:pPr>
+    </w:p>
+    <w:p>
+      <w:pPr>
+        <w:spacing w:after="0"/>
+        <w:ind w:left="1800"/>
+        <w:jc w:val="both"/>
+        <w:rPr>
+          <w:lang w:val="en-US"/>
+        </w:rPr>
+      </w:pPr>
+    </w:p>
+    <w:p>
+      <w:pPr>
+        <w:spacing w:after="0"/>
+        <w:ind w:left="1800"/>
+        <w:jc w:val="both"/>
+        <w:rPr>
+          <w:lang w:val="en-US"/>
+        </w:rPr>
+      </w:pPr>
     </w:p>
     <w:sectPr>
       <w:pgSz w:w="11906" w:h="16838" w:code="9"/>

</xml_diff>

<commit_message>
New files to SQL
</commit_message>
<xml_diff>
--- a/join.docx
+++ b/join.docx
@@ -2456,17 +2456,881 @@
     </w:p>
     <w:p>
       <w:pPr>
-        <w:spacing w:after="0"/>
-        <w:ind w:left="1800"/>
-        <w:jc w:val="both"/>
-        <w:rPr>
-          <w:lang w:val="en-US"/>
-        </w:rPr>
-      </w:pPr>
+        <w:spacing w:line="259" w:lineRule="auto"/>
+        <w:rPr>
+          <w:lang w:val="en-US"/>
+        </w:rPr>
+      </w:pPr>
+      <w:r>
+        <w:rPr>
+          <w:lang w:val="en-US"/>
+        </w:rPr>
+        <w:br w:type="page"/>
+      </w:r>
+    </w:p>
+    <w:p>
+      <w:pPr>
+        <w:spacing w:after="0"/>
+        <w:ind w:left="1800"/>
+        <w:jc w:val="both"/>
+        <w:rPr>
+          <w:b/>
+          <w:bCs/>
+          <w:sz w:val="32"/>
+          <w:szCs w:val="24"/>
+        </w:rPr>
+      </w:pPr>
+      <w:r>
+        <w:rPr>
+          <w:b/>
+          <w:bCs/>
+          <w:sz w:val="32"/>
+          <w:szCs w:val="24"/>
+        </w:rPr>
+        <w:lastRenderedPageBreak/>
+        <w:t>Задание</w:t>
+      </w:r>
+    </w:p>
+    <w:p>
+      <w:pPr>
+        <w:spacing w:after="0"/>
+        <w:ind w:left="1800"/>
+        <w:jc w:val="both"/>
+        <w:rPr>
+          <w:lang w:val="en-US"/>
+        </w:rPr>
+      </w:pPr>
+      <w:r>
+        <w:t xml:space="preserve">Добавить новые книги из таблицы </w:t>
+      </w:r>
+      <w:r>
+        <w:rPr>
+          <w:lang w:val="en-US"/>
+        </w:rPr>
+        <w:t>supply</w:t>
+      </w:r>
+      <w:r>
+        <w:t xml:space="preserve"> в таблицу </w:t>
+      </w:r>
+      <w:r>
+        <w:rPr>
+          <w:lang w:val="en-US"/>
+        </w:rPr>
+        <w:t>book</w:t>
+      </w:r>
+      <w:r>
+        <w:t xml:space="preserve"> на основе сформированного выше запроса. </w:t>
+      </w:r>
+      <w:proofErr w:type="spellStart"/>
+      <w:r>
+        <w:rPr>
+          <w:lang w:val="en-US"/>
+        </w:rPr>
+        <w:t>Затем</w:t>
+      </w:r>
+      <w:proofErr w:type="spellEnd"/>
+      <w:r>
+        <w:rPr>
+          <w:lang w:val="en-US"/>
+        </w:rPr>
+        <w:t xml:space="preserve"> </w:t>
+      </w:r>
+      <w:proofErr w:type="spellStart"/>
+      <w:r>
+        <w:rPr>
+          <w:lang w:val="en-US"/>
+        </w:rPr>
+        <w:t>вывести</w:t>
+      </w:r>
+      <w:proofErr w:type="spellEnd"/>
+      <w:r>
+        <w:rPr>
+          <w:lang w:val="en-US"/>
+        </w:rPr>
+        <w:t xml:space="preserve"> </w:t>
+      </w:r>
+      <w:proofErr w:type="spellStart"/>
+      <w:r>
+        <w:rPr>
+          <w:lang w:val="en-US"/>
+        </w:rPr>
+        <w:t>для</w:t>
+      </w:r>
+      <w:proofErr w:type="spellEnd"/>
+      <w:r>
+        <w:rPr>
+          <w:lang w:val="en-US"/>
+        </w:rPr>
+        <w:t xml:space="preserve"> </w:t>
+      </w:r>
+      <w:proofErr w:type="spellStart"/>
+      <w:r>
+        <w:rPr>
+          <w:lang w:val="en-US"/>
+        </w:rPr>
+        <w:t>просмотра</w:t>
+      </w:r>
+      <w:proofErr w:type="spellEnd"/>
+      <w:r>
+        <w:rPr>
+          <w:lang w:val="en-US"/>
+        </w:rPr>
+        <w:t xml:space="preserve"> </w:t>
+      </w:r>
+      <w:proofErr w:type="spellStart"/>
+      <w:r>
+        <w:rPr>
+          <w:lang w:val="en-US"/>
+        </w:rPr>
+        <w:t>таблицу</w:t>
+      </w:r>
+      <w:proofErr w:type="spellEnd"/>
+      <w:r>
+        <w:rPr>
+          <w:lang w:val="en-US"/>
+        </w:rPr>
+        <w:t xml:space="preserve"> book.</w:t>
+      </w:r>
+    </w:p>
+    <w:p>
+      <w:pPr>
+        <w:spacing w:after="0"/>
+        <w:ind w:left="1800"/>
+        <w:jc w:val="both"/>
+        <w:rPr>
+          <w:lang w:val="en-US"/>
+        </w:rPr>
+      </w:pPr>
+    </w:p>
+    <w:p>
+      <w:pPr>
+        <w:spacing w:after="0"/>
+        <w:ind w:left="1800" w:firstLine="810"/>
+        <w:jc w:val="both"/>
+        <w:rPr>
+          <w:lang w:val="en-US"/>
+        </w:rPr>
+      </w:pPr>
+      <w:r>
+        <w:rPr>
+          <w:lang w:val="en-US"/>
+        </w:rPr>
+        <w:t xml:space="preserve">INSERT INTO </w:t>
+      </w:r>
+      <w:proofErr w:type="gramStart"/>
+      <w:r>
+        <w:rPr>
+          <w:lang w:val="en-US"/>
+        </w:rPr>
+        <w:t>book(</w:t>
+      </w:r>
+      <w:proofErr w:type="gramEnd"/>
+      <w:r>
+        <w:rPr>
+          <w:lang w:val="en-US"/>
+        </w:rPr>
+        <w:t xml:space="preserve">title, </w:t>
+      </w:r>
+      <w:proofErr w:type="spellStart"/>
+      <w:r>
+        <w:rPr>
+          <w:lang w:val="en-US"/>
+        </w:rPr>
+        <w:t>author_id</w:t>
+      </w:r>
+      <w:proofErr w:type="spellEnd"/>
+      <w:r>
+        <w:rPr>
+          <w:lang w:val="en-US"/>
+        </w:rPr>
+        <w:t>, price, amount)</w:t>
+      </w:r>
+    </w:p>
+    <w:p>
+      <w:pPr>
+        <w:spacing w:after="0"/>
+        <w:ind w:left="1800" w:firstLine="810"/>
+        <w:jc w:val="both"/>
+        <w:rPr>
+          <w:lang w:val="en-US"/>
+        </w:rPr>
+      </w:pPr>
+      <w:r>
+        <w:rPr>
+          <w:lang w:val="en-US"/>
+        </w:rPr>
+        <w:t xml:space="preserve">SELECT title, </w:t>
+      </w:r>
+      <w:proofErr w:type="spellStart"/>
+      <w:r>
+        <w:rPr>
+          <w:lang w:val="en-US"/>
+        </w:rPr>
+        <w:t>author_id</w:t>
+      </w:r>
+      <w:proofErr w:type="spellEnd"/>
+      <w:r>
+        <w:rPr>
+          <w:lang w:val="en-US"/>
+        </w:rPr>
+        <w:t>, price, amount</w:t>
+      </w:r>
+    </w:p>
+    <w:p>
+      <w:pPr>
+        <w:spacing w:after="0"/>
+        <w:ind w:left="1800" w:firstLine="810"/>
+        <w:jc w:val="both"/>
+        <w:rPr>
+          <w:lang w:val="en-US"/>
+        </w:rPr>
+      </w:pPr>
+      <w:r>
+        <w:rPr>
+          <w:lang w:val="en-US"/>
+        </w:rPr>
+        <w:t xml:space="preserve">FROM </w:t>
+      </w:r>
+    </w:p>
+    <w:p>
+      <w:pPr>
+        <w:spacing w:after="0"/>
+        <w:ind w:left="1800" w:firstLine="810"/>
+        <w:jc w:val="both"/>
+        <w:rPr>
+          <w:lang w:val="en-US"/>
+        </w:rPr>
+      </w:pPr>
+      <w:r>
+        <w:rPr>
+          <w:lang w:val="en-US"/>
+        </w:rPr>
+        <w:t xml:space="preserve">    author </w:t>
+      </w:r>
+    </w:p>
+    <w:p>
+      <w:pPr>
+        <w:spacing w:after="0"/>
+        <w:ind w:left="1800" w:firstLine="810"/>
+        <w:jc w:val="both"/>
+        <w:rPr>
+          <w:lang w:val="en-US"/>
+        </w:rPr>
+      </w:pPr>
+      <w:r>
+        <w:rPr>
+          <w:lang w:val="en-US"/>
+        </w:rPr>
+        <w:t xml:space="preserve">    INNER JOIN supply ON </w:t>
+      </w:r>
+      <w:proofErr w:type="spellStart"/>
+      <w:r>
+        <w:rPr>
+          <w:lang w:val="en-US"/>
+        </w:rPr>
+        <w:t>author.name_author</w:t>
+      </w:r>
+      <w:proofErr w:type="spellEnd"/>
+      <w:r>
+        <w:rPr>
+          <w:lang w:val="en-US"/>
+        </w:rPr>
+        <w:t xml:space="preserve"> = </w:t>
+      </w:r>
+      <w:proofErr w:type="spellStart"/>
+      <w:proofErr w:type="gramStart"/>
+      <w:r>
+        <w:rPr>
+          <w:lang w:val="en-US"/>
+        </w:rPr>
+        <w:t>supply.author</w:t>
+      </w:r>
+      <w:proofErr w:type="spellEnd"/>
+      <w:proofErr w:type="gramEnd"/>
+    </w:p>
+    <w:p>
+      <w:pPr>
+        <w:spacing w:after="0"/>
+        <w:ind w:left="1800" w:firstLine="810"/>
+        <w:jc w:val="both"/>
+        <w:rPr>
+          <w:lang w:val="en-US"/>
+        </w:rPr>
+      </w:pPr>
+      <w:r>
+        <w:rPr>
+          <w:lang w:val="en-US"/>
+        </w:rPr>
+        <w:t>WHERE amount &lt;&gt; 0;</w:t>
+      </w:r>
+    </w:p>
+    <w:p>
+      <w:pPr>
+        <w:spacing w:after="0"/>
+        <w:ind w:left="1800" w:firstLine="810"/>
+        <w:jc w:val="both"/>
+        <w:rPr>
+          <w:lang w:val="en-US"/>
+        </w:rPr>
+      </w:pPr>
+    </w:p>
+    <w:p>
+      <w:pPr>
+        <w:spacing w:after="0"/>
+        <w:ind w:left="1800" w:firstLine="810"/>
+        <w:jc w:val="both"/>
+        <w:rPr>
+          <w:lang w:val="en-US"/>
+        </w:rPr>
+      </w:pPr>
+    </w:p>
+    <w:p>
+      <w:pPr>
+        <w:spacing w:after="0"/>
+        <w:ind w:left="1800"/>
+        <w:jc w:val="both"/>
+        <w:rPr>
+          <w:b/>
+          <w:bCs/>
+        </w:rPr>
+      </w:pPr>
+      <w:r>
+        <w:rPr>
+          <w:b/>
+          <w:bCs/>
+        </w:rPr>
+        <w:t>Задание</w:t>
+      </w:r>
+    </w:p>
+    <w:p>
+      <w:pPr>
+        <w:spacing w:after="0"/>
+        <w:ind w:left="1800"/>
+        <w:jc w:val="both"/>
+        <w:rPr>
+          <w:lang w:val="en-US"/>
+        </w:rPr>
+      </w:pPr>
+      <w:r>
+        <w:t xml:space="preserve"> Занести для книги «Стихотворения и поэмы» Лермонтова жанр «Поэзия», а для книги «Остров сокровищ» Стивенсона - «Приключения». </w:t>
+      </w:r>
+      <w:r>
+        <w:rPr>
+          <w:lang w:val="en-US"/>
+        </w:rPr>
+        <w:t>(</w:t>
+      </w:r>
+      <w:proofErr w:type="spellStart"/>
+      <w:r>
+        <w:rPr>
+          <w:lang w:val="en-US"/>
+        </w:rPr>
+        <w:t>Использовать</w:t>
+      </w:r>
+      <w:proofErr w:type="spellEnd"/>
+      <w:r>
+        <w:rPr>
+          <w:lang w:val="en-US"/>
+        </w:rPr>
+        <w:t xml:space="preserve"> </w:t>
+      </w:r>
+      <w:proofErr w:type="spellStart"/>
+      <w:r>
+        <w:rPr>
+          <w:lang w:val="en-US"/>
+        </w:rPr>
+        <w:t>два</w:t>
+      </w:r>
+      <w:proofErr w:type="spellEnd"/>
+      <w:r>
+        <w:rPr>
+          <w:lang w:val="en-US"/>
+        </w:rPr>
+        <w:t xml:space="preserve"> </w:t>
+      </w:r>
+      <w:proofErr w:type="spellStart"/>
+      <w:r>
+        <w:rPr>
+          <w:lang w:val="en-US"/>
+        </w:rPr>
+        <w:t>запроса</w:t>
+      </w:r>
+      <w:proofErr w:type="spellEnd"/>
+      <w:r>
+        <w:rPr>
+          <w:lang w:val="en-US"/>
+        </w:rPr>
+        <w:t>).</w:t>
+      </w:r>
+    </w:p>
+    <w:p>
+      <w:pPr>
+        <w:spacing w:after="0"/>
+        <w:ind w:left="1800" w:firstLine="810"/>
+        <w:jc w:val="both"/>
+        <w:rPr>
+          <w:lang w:val="en-US"/>
+        </w:rPr>
+      </w:pPr>
+    </w:p>
+    <w:p>
+      <w:pPr>
+        <w:spacing w:after="0"/>
+        <w:ind w:left="1800" w:firstLine="810"/>
+        <w:jc w:val="both"/>
+        <w:rPr>
+          <w:lang w:val="en-US"/>
+        </w:rPr>
+      </w:pPr>
+      <w:r>
+        <w:rPr>
+          <w:lang w:val="en-US"/>
+        </w:rPr>
+        <w:t>UPDATE book</w:t>
+      </w:r>
+    </w:p>
+    <w:p>
+      <w:pPr>
+        <w:spacing w:after="0"/>
+        <w:ind w:left="1800" w:firstLine="810"/>
+        <w:jc w:val="both"/>
+        <w:rPr>
+          <w:lang w:val="en-US"/>
+        </w:rPr>
+      </w:pPr>
+      <w:r>
+        <w:rPr>
+          <w:lang w:val="en-US"/>
+        </w:rPr>
+        <w:t xml:space="preserve">SET </w:t>
+      </w:r>
+      <w:proofErr w:type="spellStart"/>
+      <w:r>
+        <w:rPr>
+          <w:lang w:val="en-US"/>
+        </w:rPr>
+        <w:t>genre_id</w:t>
+      </w:r>
+      <w:proofErr w:type="spellEnd"/>
+      <w:r>
+        <w:rPr>
+          <w:lang w:val="en-US"/>
+        </w:rPr>
+        <w:t xml:space="preserve"> = (</w:t>
+      </w:r>
+    </w:p>
+    <w:p>
+      <w:pPr>
+        <w:spacing w:after="0"/>
+        <w:ind w:left="1800" w:firstLine="810"/>
+        <w:jc w:val="both"/>
+        <w:rPr>
+          <w:lang w:val="en-US"/>
+        </w:rPr>
+      </w:pPr>
+      <w:r>
+        <w:rPr>
+          <w:lang w:val="en-US"/>
+        </w:rPr>
+        <w:t xml:space="preserve">    SELECT </w:t>
+      </w:r>
+      <w:proofErr w:type="spellStart"/>
+      <w:r>
+        <w:rPr>
+          <w:lang w:val="en-US"/>
+        </w:rPr>
+        <w:t>genre_id</w:t>
+      </w:r>
+      <w:proofErr w:type="spellEnd"/>
+    </w:p>
+    <w:p>
+      <w:pPr>
+        <w:spacing w:after="0"/>
+        <w:ind w:left="1800" w:firstLine="810"/>
+        <w:jc w:val="both"/>
+        <w:rPr>
+          <w:lang w:val="en-US"/>
+        </w:rPr>
+      </w:pPr>
+      <w:r>
+        <w:rPr>
+          <w:lang w:val="en-US"/>
+        </w:rPr>
+        <w:t xml:space="preserve">    FROM genre</w:t>
+      </w:r>
+    </w:p>
+    <w:p>
+      <w:pPr>
+        <w:spacing w:after="0"/>
+        <w:ind w:left="1800" w:firstLine="810"/>
+        <w:jc w:val="both"/>
+        <w:rPr>
+          <w:lang w:val="en-US"/>
+        </w:rPr>
+      </w:pPr>
+      <w:r>
+        <w:rPr>
+          <w:lang w:val="en-US"/>
+        </w:rPr>
+        <w:t xml:space="preserve">    WHERE </w:t>
+      </w:r>
+      <w:proofErr w:type="spellStart"/>
+      <w:r>
+        <w:rPr>
+          <w:lang w:val="en-US"/>
+        </w:rPr>
+        <w:t>name_genre</w:t>
+      </w:r>
+      <w:proofErr w:type="spellEnd"/>
+      <w:r>
+        <w:rPr>
+          <w:lang w:val="en-US"/>
+        </w:rPr>
+        <w:t xml:space="preserve"> = "</w:t>
+      </w:r>
+      <w:proofErr w:type="spellStart"/>
+      <w:r>
+        <w:rPr>
+          <w:lang w:val="en-US"/>
+        </w:rPr>
+        <w:t>Поэзия</w:t>
+      </w:r>
+      <w:proofErr w:type="spellEnd"/>
+      <w:r>
+        <w:rPr>
+          <w:lang w:val="en-US"/>
+        </w:rPr>
+        <w:t>")</w:t>
+      </w:r>
+    </w:p>
+    <w:p>
+      <w:pPr>
+        <w:spacing w:after="0"/>
+        <w:ind w:left="1800" w:firstLine="810"/>
+        <w:jc w:val="both"/>
+      </w:pPr>
+      <w:r>
+        <w:rPr>
+          <w:lang w:val="en-US"/>
+        </w:rPr>
+        <w:t>WHERE</w:t>
+      </w:r>
+      <w:r>
+        <w:t xml:space="preserve"> </w:t>
+      </w:r>
+      <w:r>
+        <w:rPr>
+          <w:lang w:val="en-US"/>
+        </w:rPr>
+        <w:t>title</w:t>
+      </w:r>
+      <w:r>
+        <w:t xml:space="preserve"> = "Стихотворения и поэмы" </w:t>
+      </w:r>
+    </w:p>
+    <w:p>
+      <w:pPr>
+        <w:spacing w:after="0"/>
+        <w:ind w:left="1800" w:firstLine="810"/>
+        <w:jc w:val="both"/>
+        <w:rPr>
+          <w:lang w:val="en-US"/>
+        </w:rPr>
+      </w:pPr>
+      <w:r>
+        <w:rPr>
+          <w:lang w:val="en-US"/>
+        </w:rPr>
+        <w:t xml:space="preserve">AND </w:t>
+      </w:r>
+      <w:proofErr w:type="spellStart"/>
+      <w:r>
+        <w:rPr>
+          <w:lang w:val="en-US"/>
+        </w:rPr>
+        <w:t>author_id</w:t>
+      </w:r>
+      <w:proofErr w:type="spellEnd"/>
+      <w:r>
+        <w:rPr>
+          <w:lang w:val="en-US"/>
+        </w:rPr>
+        <w:t xml:space="preserve"> = (SELECT </w:t>
+      </w:r>
+      <w:proofErr w:type="spellStart"/>
+      <w:r>
+        <w:rPr>
+          <w:lang w:val="en-US"/>
+        </w:rPr>
+        <w:t>author_id</w:t>
+      </w:r>
+      <w:proofErr w:type="spellEnd"/>
+    </w:p>
+    <w:p>
+      <w:pPr>
+        <w:spacing w:after="0"/>
+        <w:ind w:left="1800" w:firstLine="810"/>
+        <w:jc w:val="both"/>
+        <w:rPr>
+          <w:lang w:val="en-US"/>
+        </w:rPr>
+      </w:pPr>
+      <w:r>
+        <w:rPr>
+          <w:lang w:val="en-US"/>
+        </w:rPr>
+        <w:t xml:space="preserve">                       </w:t>
+      </w:r>
+      <w:r>
+        <w:rPr>
+          <w:lang w:val="en-US"/>
+        </w:rPr>
+        <w:t xml:space="preserve">       </w:t>
+      </w:r>
+      <w:r>
+        <w:rPr>
+          <w:lang w:val="en-US"/>
+        </w:rPr>
+        <w:t>FROM author</w:t>
+      </w:r>
+    </w:p>
+    <w:p>
+      <w:pPr>
+        <w:spacing w:after="0"/>
+        <w:ind w:left="1800" w:firstLine="810"/>
+        <w:jc w:val="both"/>
+        <w:rPr>
+          <w:lang w:val="en-US"/>
+        </w:rPr>
+      </w:pPr>
+      <w:r>
+        <w:rPr>
+          <w:lang w:val="en-US"/>
+        </w:rPr>
+        <w:t xml:space="preserve">                   </w:t>
+      </w:r>
+      <w:r>
+        <w:rPr>
+          <w:lang w:val="en-US"/>
+        </w:rPr>
+        <w:t xml:space="preserve">      </w:t>
+      </w:r>
+      <w:r>
+        <w:rPr>
+          <w:lang w:val="en-US"/>
+        </w:rPr>
+        <w:t xml:space="preserve">    WHERE </w:t>
+      </w:r>
+      <w:proofErr w:type="spellStart"/>
+      <w:r>
+        <w:rPr>
+          <w:lang w:val="en-US"/>
+        </w:rPr>
+        <w:t>name_author</w:t>
+      </w:r>
+      <w:proofErr w:type="spellEnd"/>
+      <w:r>
+        <w:rPr>
+          <w:lang w:val="en-US"/>
+        </w:rPr>
+        <w:t xml:space="preserve"> = "</w:t>
+      </w:r>
+      <w:proofErr w:type="spellStart"/>
+      <w:r>
+        <w:rPr>
+          <w:lang w:val="en-US"/>
+        </w:rPr>
+        <w:t>Лермонтов</w:t>
+      </w:r>
+      <w:proofErr w:type="spellEnd"/>
+      <w:r>
+        <w:rPr>
+          <w:lang w:val="en-US"/>
+        </w:rPr>
+        <w:t xml:space="preserve"> М.Ю.");</w:t>
+      </w:r>
+    </w:p>
+    <w:p>
+      <w:pPr>
+        <w:spacing w:after="0"/>
+        <w:ind w:left="1800" w:firstLine="810"/>
+        <w:jc w:val="both"/>
+        <w:rPr>
+          <w:lang w:val="en-US"/>
+        </w:rPr>
+      </w:pPr>
+    </w:p>
+    <w:p>
+      <w:pPr>
+        <w:spacing w:after="0"/>
+        <w:ind w:left="1800" w:firstLine="810"/>
+        <w:jc w:val="both"/>
+        <w:rPr>
+          <w:lang w:val="en-US"/>
+        </w:rPr>
+      </w:pPr>
+    </w:p>
+    <w:p>
+      <w:pPr>
+        <w:spacing w:after="0"/>
+        <w:ind w:left="1800"/>
+        <w:jc w:val="both"/>
+        <w:rPr>
+          <w:b/>
+          <w:bCs/>
+        </w:rPr>
+      </w:pPr>
+      <w:r>
+        <w:rPr>
+          <w:b/>
+          <w:bCs/>
+        </w:rPr>
+        <w:t>Задание</w:t>
+      </w:r>
+    </w:p>
+    <w:p>
+      <w:pPr>
+        <w:spacing w:after="0"/>
+        <w:ind w:left="1800"/>
+        <w:jc w:val="both"/>
+      </w:pPr>
+      <w:r>
+        <w:t>Удалить всех авторов и все их книги, общее количество книг которых меньше 20.</w:t>
+      </w:r>
+    </w:p>
+    <w:p>
+      <w:pPr>
+        <w:spacing w:after="0"/>
+        <w:ind w:left="1800"/>
+        <w:jc w:val="both"/>
+      </w:pPr>
+    </w:p>
+    <w:p>
+      <w:pPr>
+        <w:spacing w:after="0"/>
+        <w:ind w:left="1800" w:firstLine="810"/>
+        <w:jc w:val="both"/>
+        <w:rPr>
+          <w:lang w:val="en-US"/>
+        </w:rPr>
+      </w:pPr>
+      <w:r>
+        <w:rPr>
+          <w:lang w:val="en-US"/>
+        </w:rPr>
+        <w:t>DELETE FROM author</w:t>
+      </w:r>
+    </w:p>
+    <w:p>
+      <w:pPr>
+        <w:spacing w:after="0"/>
+        <w:ind w:left="1800" w:firstLine="810"/>
+        <w:jc w:val="both"/>
+        <w:rPr>
+          <w:lang w:val="en-US"/>
+        </w:rPr>
+      </w:pPr>
+      <w:r>
+        <w:rPr>
+          <w:lang w:val="en-US"/>
+        </w:rPr>
+        <w:t xml:space="preserve">WHERE </w:t>
+      </w:r>
+      <w:proofErr w:type="spellStart"/>
+      <w:r>
+        <w:rPr>
+          <w:lang w:val="en-US"/>
+        </w:rPr>
+        <w:t>author_id</w:t>
+      </w:r>
+      <w:proofErr w:type="spellEnd"/>
+      <w:r>
+        <w:rPr>
+          <w:lang w:val="en-US"/>
+        </w:rPr>
+        <w:t xml:space="preserve"> IN (SELECT </w:t>
+      </w:r>
+      <w:proofErr w:type="spellStart"/>
+      <w:r>
+        <w:rPr>
+          <w:lang w:val="en-US"/>
+        </w:rPr>
+        <w:t>author_id</w:t>
+      </w:r>
+      <w:proofErr w:type="spellEnd"/>
+    </w:p>
+    <w:p>
+      <w:pPr>
+        <w:spacing w:after="0"/>
+        <w:ind w:left="1800" w:firstLine="810"/>
+        <w:jc w:val="both"/>
+        <w:rPr>
+          <w:lang w:val="en-US"/>
+        </w:rPr>
+      </w:pPr>
+      <w:r>
+        <w:rPr>
+          <w:lang w:val="en-US"/>
+        </w:rPr>
+        <w:t xml:space="preserve">                   FROM book</w:t>
+      </w:r>
+    </w:p>
+    <w:p>
+      <w:pPr>
+        <w:spacing w:after="0"/>
+        <w:ind w:left="1800" w:firstLine="810"/>
+        <w:jc w:val="both"/>
+        <w:rPr>
+          <w:lang w:val="en-US"/>
+        </w:rPr>
+      </w:pPr>
+      <w:r>
+        <w:rPr>
+          <w:lang w:val="en-US"/>
+        </w:rPr>
+        <w:t xml:space="preserve">                   GROUP BY </w:t>
+      </w:r>
+      <w:proofErr w:type="spellStart"/>
+      <w:r>
+        <w:rPr>
+          <w:lang w:val="en-US"/>
+        </w:rPr>
+        <w:t>author_id</w:t>
+      </w:r>
+      <w:proofErr w:type="spellEnd"/>
+    </w:p>
+    <w:p>
+      <w:pPr>
+        <w:spacing w:after="0"/>
+        <w:ind w:left="1800" w:firstLine="810"/>
+        <w:jc w:val="both"/>
+      </w:pPr>
+      <w:r>
+        <w:rPr>
+          <w:lang w:val="en-US"/>
+        </w:rPr>
+        <w:t xml:space="preserve">                   </w:t>
+      </w:r>
+      <w:r>
+        <w:t xml:space="preserve">HAVING </w:t>
+      </w:r>
+      <w:proofErr w:type="gramStart"/>
+      <w:r>
+        <w:t>SUM(</w:t>
+      </w:r>
+      <w:proofErr w:type="spellStart"/>
+      <w:proofErr w:type="gramEnd"/>
+      <w:r>
+        <w:t>amount</w:t>
+      </w:r>
+      <w:proofErr w:type="spellEnd"/>
+      <w:r>
+        <w:t>) &lt; 20);</w:t>
+      </w:r>
     </w:p>
     <w:sectPr>
       <w:pgSz w:w="11906" w:h="16838" w:code="9"/>
-      <w:pgMar w:top="720" w:right="851" w:bottom="1134" w:left="990" w:header="709" w:footer="709" w:gutter="0"/>
+      <w:pgMar w:top="360" w:right="851" w:bottom="1134" w:left="990" w:header="709" w:footer="709" w:gutter="0"/>
       <w:cols w:space="708"/>
       <w:docGrid w:linePitch="360"/>
     </w:sectPr>

</xml_diff>